<commit_message>
Implemented ExecutorView and Viewmodel, need to refine it
</commit_message>
<xml_diff>
--- a/Doc/MVVM.docx
+++ b/Doc/MVVM.docx
@@ -3,11 +3,6 @@
 <w:document xmlns:wpc="http://schemas.microsoft.com/office/word/2010/wordprocessingCanvas" xmlns:mc="http://schemas.openxmlformats.org/markup-compatibility/2006" xmlns:o="urn:schemas-microsoft-com:office:office" xmlns:r="http://schemas.openxmlformats.org/officeDocument/2006/relationships" xmlns:m="http://schemas.openxmlformats.org/officeDocument/2006/math" xmlns:v="urn:schemas-microsoft-com:vml" xmlns:wp14="http://schemas.microsoft.com/office/word/2010/wordprocessingDrawing" xmlns:wp="http://schemas.openxmlformats.org/drawingml/2006/wordprocessingDrawing" xmlns:w10="urn:schemas-microsoft-com:office:word" xmlns:w="http://schemas.openxmlformats.org/wordprocessingml/2006/main" xmlns:w14="http://schemas.microsoft.com/office/word/2010/wordml" xmlns:wpg="http://schemas.microsoft.com/office/word/2010/wordprocessingGroup" xmlns:wpi="http://schemas.microsoft.com/office/word/2010/wordprocessingInk" xmlns:wne="http://schemas.microsoft.com/office/word/2006/wordml" xmlns:wps="http://schemas.microsoft.com/office/word/2010/wordprocessingShape" mc:Ignorable="w14 wp14">
   <w:body>
     <w:p>
-      <w:pPr>
-        <w:rPr>
-          <w:rFonts w:hint="eastAsia"/>
-        </w:rPr>
-      </w:pPr>
       <w:r>
         <w:t>按</w:t>
       </w:r>
@@ -99,11 +94,6 @@
       </w:r>
     </w:p>
     <w:p>
-      <w:pPr>
-        <w:rPr>
-          <w:rFonts w:hint="eastAsia"/>
-        </w:rPr>
-      </w:pPr>
       <w:r>
         <w:rPr>
           <w:rFonts w:hint="eastAsia"/>
@@ -214,6 +204,24 @@
         </w:rPr>
         <w:t>时，我们首先新建一个</w:t>
       </w:r>
+      <w:r>
+        <w:rPr>
+          <w:rFonts w:hint="eastAsia"/>
+        </w:rPr>
+        <w:t>空的</w:t>
+      </w:r>
+      <w:r>
+        <w:rPr>
+          <w:rFonts w:hint="eastAsia"/>
+        </w:rPr>
+        <w:t>model</w:t>
+      </w:r>
+      <w:r>
+        <w:rPr>
+          <w:rFonts w:hint="eastAsia"/>
+        </w:rPr>
+        <w:t>，然后关联一个新的</w:t>
+      </w:r>
       <w:proofErr w:type="spellStart"/>
       <w:r>
         <w:rPr>
@@ -227,6 +235,892 @@
           <w:rFonts w:hint="eastAsia"/>
         </w:rPr>
         <w:t>，</w:t>
+      </w:r>
+      <w:r>
+        <w:rPr>
+          <w:rFonts w:hint="eastAsia"/>
+        </w:rPr>
+        <w:t>并作为</w:t>
+      </w:r>
+      <w:r>
+        <w:rPr>
+          <w:rFonts w:hint="eastAsia"/>
+        </w:rPr>
+        <w:t>workspace</w:t>
+      </w:r>
+      <w:r>
+        <w:rPr>
+          <w:rFonts w:hint="eastAsia"/>
+        </w:rPr>
+        <w:t>添加到工作区。于是用户在</w:t>
+      </w:r>
+      <w:r>
+        <w:rPr>
+          <w:rFonts w:hint="eastAsia"/>
+        </w:rPr>
+        <w:t>UI</w:t>
+      </w:r>
+      <w:r>
+        <w:rPr>
+          <w:rFonts w:hint="eastAsia"/>
+        </w:rPr>
+        <w:t>的</w:t>
+      </w:r>
+      <w:r>
+        <w:rPr>
+          <w:rFonts w:hint="eastAsia"/>
+        </w:rPr>
+        <w:t>workspace</w:t>
+      </w:r>
+      <w:r>
+        <w:rPr>
+          <w:rFonts w:hint="eastAsia"/>
+        </w:rPr>
+        <w:t>上看到新的</w:t>
+      </w:r>
+      <w:proofErr w:type="spellStart"/>
+      <w:r>
+        <w:rPr>
+          <w:rFonts w:hint="eastAsia"/>
+        </w:rPr>
+        <w:t>viewmodel</w:t>
+      </w:r>
+      <w:proofErr w:type="spellEnd"/>
+      <w:r>
+        <w:rPr>
+          <w:rFonts w:hint="eastAsia"/>
+        </w:rPr>
+        <w:t>。用户改变</w:t>
+      </w:r>
+      <w:r>
+        <w:rPr>
+          <w:rFonts w:hint="eastAsia"/>
+        </w:rPr>
+        <w:t>UI</w:t>
+      </w:r>
+      <w:r>
+        <w:rPr>
+          <w:rFonts w:hint="eastAsia"/>
+        </w:rPr>
+        <w:t>项目时，</w:t>
+      </w:r>
+      <w:proofErr w:type="spellStart"/>
+      <w:r>
+        <w:rPr>
+          <w:rFonts w:hint="eastAsia"/>
+        </w:rPr>
+        <w:t>viewmodel</w:t>
+      </w:r>
+      <w:proofErr w:type="spellEnd"/>
+      <w:r>
+        <w:rPr>
+          <w:rFonts w:hint="eastAsia"/>
+        </w:rPr>
+        <w:t>属性随之改变，同时</w:t>
+      </w:r>
+      <w:r>
+        <w:rPr>
+          <w:rFonts w:hint="eastAsia"/>
+        </w:rPr>
+        <w:t>model</w:t>
+      </w:r>
+      <w:r>
+        <w:rPr>
+          <w:rFonts w:hint="eastAsia"/>
+        </w:rPr>
+        <w:t>的数据也相应改变。点击</w:t>
+      </w:r>
+      <w:r>
+        <w:rPr>
+          <w:rFonts w:hint="eastAsia"/>
+        </w:rPr>
+        <w:t>save</w:t>
+      </w:r>
+      <w:r>
+        <w:rPr>
+          <w:rFonts w:hint="eastAsia"/>
+        </w:rPr>
+        <w:t>后，判断</w:t>
+      </w:r>
+      <w:r>
+        <w:rPr>
+          <w:rFonts w:hint="eastAsia"/>
+        </w:rPr>
+        <w:t>model</w:t>
+      </w:r>
+      <w:r>
+        <w:rPr>
+          <w:rFonts w:hint="eastAsia"/>
+        </w:rPr>
+        <w:t>合法性，并将其加入</w:t>
+      </w:r>
+      <w:r>
+        <w:rPr>
+          <w:rFonts w:hint="eastAsia"/>
+        </w:rPr>
+        <w:t>repository</w:t>
+      </w:r>
+      <w:r>
+        <w:rPr>
+          <w:rFonts w:hint="eastAsia"/>
+        </w:rPr>
+        <w:t>。</w:t>
+      </w:r>
+    </w:p>
+    <w:p>
+      <w:r>
+        <w:rPr>
+          <w:rFonts w:hint="eastAsia"/>
+        </w:rPr>
+        <w:t>因为</w:t>
+      </w:r>
+      <w:proofErr w:type="spellStart"/>
+      <w:r>
+        <w:rPr>
+          <w:rFonts w:hint="eastAsia"/>
+        </w:rPr>
+        <w:t>allviewmodel</w:t>
+      </w:r>
+      <w:proofErr w:type="spellEnd"/>
+      <w:r>
+        <w:rPr>
+          <w:rFonts w:hint="eastAsia"/>
+        </w:rPr>
+        <w:t>订阅了</w:t>
+      </w:r>
+      <w:r>
+        <w:rPr>
+          <w:rFonts w:hint="eastAsia"/>
+        </w:rPr>
+        <w:t>repository</w:t>
+      </w:r>
+      <w:r>
+        <w:rPr>
+          <w:rFonts w:hint="eastAsia"/>
+        </w:rPr>
+        <w:t>的</w:t>
+      </w:r>
+      <w:proofErr w:type="spellStart"/>
+      <w:r>
+        <w:rPr>
+          <w:rFonts w:hint="eastAsia"/>
+        </w:rPr>
+        <w:t>ItemAdded</w:t>
+      </w:r>
+      <w:proofErr w:type="spellEnd"/>
+      <w:r>
+        <w:rPr>
+          <w:rFonts w:hint="eastAsia"/>
+        </w:rPr>
+        <w:t>事件，所以将</w:t>
+      </w:r>
+      <w:r>
+        <w:rPr>
+          <w:rFonts w:hint="eastAsia"/>
+        </w:rPr>
+        <w:t>model</w:t>
+      </w:r>
+      <w:r>
+        <w:rPr>
+          <w:rFonts w:hint="eastAsia"/>
+        </w:rPr>
+        <w:t>加入</w:t>
+      </w:r>
+      <w:r>
+        <w:rPr>
+          <w:rFonts w:hint="eastAsia"/>
+        </w:rPr>
+        <w:t>repository</w:t>
+      </w:r>
+      <w:r>
+        <w:rPr>
+          <w:rFonts w:hint="eastAsia"/>
+        </w:rPr>
+        <w:t>的同时，我们也在</w:t>
+      </w:r>
+      <w:proofErr w:type="spellStart"/>
+      <w:r>
+        <w:rPr>
+          <w:rFonts w:hint="eastAsia"/>
+        </w:rPr>
+        <w:t>allviewmodel</w:t>
+      </w:r>
+      <w:proofErr w:type="spellEnd"/>
+      <w:r>
+        <w:rPr>
+          <w:rFonts w:hint="eastAsia"/>
+        </w:rPr>
+        <w:t>中加入</w:t>
+      </w:r>
+      <w:proofErr w:type="spellStart"/>
+      <w:r>
+        <w:rPr>
+          <w:rFonts w:hint="eastAsia"/>
+        </w:rPr>
+        <w:t>viewmodel</w:t>
+      </w:r>
+      <w:proofErr w:type="spellEnd"/>
+      <w:r>
+        <w:rPr>
+          <w:rFonts w:hint="eastAsia"/>
+        </w:rPr>
+        <w:t>。</w:t>
+      </w:r>
+    </w:p>
+    <w:p/>
+    <w:p>
+      <w:r>
+        <w:rPr>
+          <w:rFonts w:hint="eastAsia"/>
+        </w:rPr>
+        <w:t>设计</w:t>
+      </w:r>
+      <w:r>
+        <w:rPr>
+          <w:rFonts w:hint="eastAsia"/>
+        </w:rPr>
+        <w:t>Scheduler</w:t>
+      </w:r>
+      <w:r>
+        <w:rPr>
+          <w:rFonts w:hint="eastAsia"/>
+        </w:rPr>
+        <w:t>的时候，有点犹豫要不要把</w:t>
+      </w:r>
+      <w:r>
+        <w:rPr>
+          <w:rFonts w:hint="eastAsia"/>
+        </w:rPr>
+        <w:t>scheduler</w:t>
+      </w:r>
+      <w:proofErr w:type="gramStart"/>
+      <w:r>
+        <w:rPr>
+          <w:rFonts w:hint="eastAsia"/>
+        </w:rPr>
+        <w:t>看做</w:t>
+      </w:r>
+      <w:proofErr w:type="gramEnd"/>
+      <w:r>
+        <w:rPr>
+          <w:rFonts w:hint="eastAsia"/>
+        </w:rPr>
+        <w:t>纯粹的</w:t>
+      </w:r>
+      <w:proofErr w:type="spellStart"/>
+      <w:r>
+        <w:rPr>
+          <w:rFonts w:hint="eastAsia"/>
+        </w:rPr>
+        <w:t>viewmodel</w:t>
+      </w:r>
+      <w:proofErr w:type="spellEnd"/>
+      <w:r>
+        <w:rPr>
+          <w:rFonts w:hint="eastAsia"/>
+        </w:rPr>
+        <w:t>。因为它是</w:t>
+      </w:r>
+      <w:proofErr w:type="spellStart"/>
+      <w:r>
+        <w:rPr>
+          <w:rFonts w:hint="eastAsia"/>
+        </w:rPr>
+        <w:t>requestRepository</w:t>
+      </w:r>
+      <w:proofErr w:type="spellEnd"/>
+      <w:r>
+        <w:rPr>
+          <w:rFonts w:hint="eastAsia"/>
+        </w:rPr>
+        <w:t>的某种展示，是</w:t>
+      </w:r>
+      <w:proofErr w:type="spellStart"/>
+      <w:r>
+        <w:rPr>
+          <w:rFonts w:hint="eastAsia"/>
+        </w:rPr>
+        <w:t>requestRepository</w:t>
+      </w:r>
+      <w:proofErr w:type="spellEnd"/>
+      <w:r>
+        <w:rPr>
+          <w:rFonts w:hint="eastAsia"/>
+        </w:rPr>
+        <w:t>的</w:t>
+      </w:r>
+      <w:r>
+        <w:rPr>
+          <w:rFonts w:hint="eastAsia"/>
+        </w:rPr>
+        <w:t>consumer</w:t>
+      </w:r>
+      <w:r>
+        <w:rPr>
+          <w:rFonts w:hint="eastAsia"/>
+        </w:rPr>
+        <w:t>，很像</w:t>
+      </w:r>
+      <w:proofErr w:type="spellStart"/>
+      <w:r>
+        <w:rPr>
+          <w:rFonts w:hint="eastAsia"/>
+        </w:rPr>
+        <w:t>AllRequestsViewModel</w:t>
+      </w:r>
+      <w:proofErr w:type="spellEnd"/>
+      <w:r>
+        <w:rPr>
+          <w:rFonts w:hint="eastAsia"/>
+        </w:rPr>
+        <w:t>。但是转念一想，一个</w:t>
+      </w:r>
+      <w:r>
+        <w:rPr>
+          <w:rFonts w:hint="eastAsia"/>
+        </w:rPr>
+        <w:t>task</w:t>
+      </w:r>
+      <w:r>
+        <w:rPr>
+          <w:rFonts w:hint="eastAsia"/>
+        </w:rPr>
+        <w:t>要放到哪个</w:t>
+      </w:r>
+      <w:r>
+        <w:rPr>
+          <w:rFonts w:hint="eastAsia"/>
+        </w:rPr>
+        <w:t>list</w:t>
+      </w:r>
+      <w:r>
+        <w:rPr>
+          <w:rFonts w:hint="eastAsia"/>
+        </w:rPr>
+        <w:t>里（</w:t>
+      </w:r>
+      <w:r>
+        <w:rPr>
+          <w:rFonts w:hint="eastAsia"/>
+        </w:rPr>
+        <w:t>waiting, ready, running, complete, abandoned</w:t>
+      </w:r>
+      <w:r>
+        <w:rPr>
+          <w:rFonts w:hint="eastAsia"/>
+        </w:rPr>
+        <w:t>）</w:t>
+      </w:r>
+      <w:r>
+        <w:rPr>
+          <w:rFonts w:hint="eastAsia"/>
+        </w:rPr>
+        <w:t>,</w:t>
+      </w:r>
+      <w:r>
+        <w:rPr>
+          <w:rFonts w:hint="eastAsia"/>
+        </w:rPr>
+        <w:t>是属于</w:t>
+      </w:r>
+      <w:r>
+        <w:rPr>
+          <w:rFonts w:hint="eastAsia"/>
+        </w:rPr>
+        <w:t>model</w:t>
+      </w:r>
+      <w:r>
+        <w:rPr>
+          <w:rFonts w:hint="eastAsia"/>
+        </w:rPr>
+        <w:t>层面的逻辑。所以暂时还是认为</w:t>
+      </w:r>
+      <w:r>
+        <w:rPr>
+          <w:rFonts w:hint="eastAsia"/>
+        </w:rPr>
+        <w:t>scheduler</w:t>
+      </w:r>
+      <w:r>
+        <w:rPr>
+          <w:rFonts w:hint="eastAsia"/>
+        </w:rPr>
+        <w:t>是</w:t>
+      </w:r>
+      <w:r>
+        <w:rPr>
+          <w:rFonts w:hint="eastAsia"/>
+        </w:rPr>
+        <w:t>model</w:t>
+      </w:r>
+      <w:r>
+        <w:rPr>
+          <w:rFonts w:hint="eastAsia"/>
+        </w:rPr>
+        <w:t>。</w:t>
+      </w:r>
+    </w:p>
+    <w:p/>
+    <w:p>
+      <w:r>
+        <w:t>S</w:t>
+      </w:r>
+      <w:r>
+        <w:rPr>
+          <w:rFonts w:hint="eastAsia"/>
+        </w:rPr>
+        <w:t>cheduler</w:t>
+      </w:r>
+      <w:r>
+        <w:rPr>
+          <w:rFonts w:hint="eastAsia"/>
+        </w:rPr>
+        <w:t>的</w:t>
+      </w:r>
+      <w:proofErr w:type="spellStart"/>
+      <w:r>
+        <w:rPr>
+          <w:rFonts w:hint="eastAsia"/>
+        </w:rPr>
+        <w:t>viewmodel</w:t>
+      </w:r>
+      <w:proofErr w:type="spellEnd"/>
+      <w:r>
+        <w:rPr>
+          <w:rFonts w:hint="eastAsia"/>
+        </w:rPr>
+        <w:t>设计：</w:t>
+      </w:r>
+    </w:p>
+    <w:p>
+      <w:r>
+        <w:t>R</w:t>
+      </w:r>
+      <w:r>
+        <w:rPr>
+          <w:rFonts w:hint="eastAsia"/>
+        </w:rPr>
+        <w:t>ecipe</w:t>
+      </w:r>
+      <w:r>
+        <w:rPr>
+          <w:rFonts w:hint="eastAsia"/>
+        </w:rPr>
+        <w:t>的</w:t>
+      </w:r>
+      <w:r>
+        <w:rPr>
+          <w:rFonts w:hint="eastAsia"/>
+        </w:rPr>
+        <w:t>executor</w:t>
+      </w:r>
+      <w:r>
+        <w:rPr>
+          <w:rFonts w:hint="eastAsia"/>
+        </w:rPr>
+        <w:t>有自己的</w:t>
+      </w:r>
+      <w:proofErr w:type="spellStart"/>
+      <w:r>
+        <w:rPr>
+          <w:rFonts w:hint="eastAsia"/>
+        </w:rPr>
+        <w:t>viewmodel</w:t>
+      </w:r>
+      <w:proofErr w:type="spellEnd"/>
+      <w:r>
+        <w:rPr>
+          <w:rFonts w:hint="eastAsia"/>
+        </w:rPr>
+        <w:t>。几个按钮和几个</w:t>
+      </w:r>
+      <w:proofErr w:type="spellStart"/>
+      <w:r>
+        <w:rPr>
+          <w:rFonts w:hint="eastAsia"/>
+        </w:rPr>
+        <w:t>combobox</w:t>
+      </w:r>
+      <w:proofErr w:type="spellEnd"/>
+      <w:r>
+        <w:rPr>
+          <w:rFonts w:hint="eastAsia"/>
+        </w:rPr>
+        <w:t>，</w:t>
+      </w:r>
+      <w:proofErr w:type="spellStart"/>
+      <w:r>
+        <w:rPr>
+          <w:rFonts w:hint="eastAsia"/>
+        </w:rPr>
+        <w:t>editbox</w:t>
+      </w:r>
+      <w:proofErr w:type="spellEnd"/>
+      <w:r>
+        <w:rPr>
+          <w:rFonts w:hint="eastAsia"/>
+        </w:rPr>
+        <w:t>。</w:t>
+      </w:r>
+    </w:p>
+    <w:p>
+      <w:proofErr w:type="gramStart"/>
+      <w:r>
+        <w:rPr>
+          <w:rFonts w:hint="eastAsia"/>
+        </w:rPr>
+        <w:t>主结构</w:t>
+      </w:r>
+      <w:proofErr w:type="gramEnd"/>
+      <w:r>
+        <w:rPr>
+          <w:rFonts w:hint="eastAsia"/>
+        </w:rPr>
+        <w:t>有两种方式：</w:t>
+      </w:r>
+    </w:p>
+    <w:p>
+      <w:pPr>
+        <w:pStyle w:val="a5"/>
+        <w:numPr>
+          <w:ilvl w:val="0"/>
+          <w:numId w:val="1"/>
+        </w:numPr>
+        <w:ind w:firstLineChars="0"/>
+      </w:pPr>
+      <w:proofErr w:type="spellStart"/>
+      <w:r>
+        <w:rPr>
+          <w:rFonts w:hint="eastAsia"/>
+        </w:rPr>
+        <w:t>treeview</w:t>
+      </w:r>
+      <w:proofErr w:type="spellEnd"/>
+      <w:r>
+        <w:rPr>
+          <w:rFonts w:hint="eastAsia"/>
+        </w:rPr>
+        <w:t>，对应几个</w:t>
+      </w:r>
+      <w:r>
+        <w:rPr>
+          <w:rFonts w:hint="eastAsia"/>
+        </w:rPr>
+        <w:t>list</w:t>
+      </w:r>
+      <w:r>
+        <w:rPr>
+          <w:rFonts w:hint="eastAsia"/>
+        </w:rPr>
+        <w:t>。</w:t>
+      </w:r>
+      <w:proofErr w:type="spellStart"/>
+      <w:r>
+        <w:t>T</w:t>
+      </w:r>
+      <w:r>
+        <w:rPr>
+          <w:rFonts w:hint="eastAsia"/>
+        </w:rPr>
+        <w:t>reeview</w:t>
+      </w:r>
+      <w:proofErr w:type="spellEnd"/>
+      <w:r>
+        <w:rPr>
+          <w:rFonts w:hint="eastAsia"/>
+        </w:rPr>
+        <w:t>里面展示</w:t>
+      </w:r>
+      <w:r>
+        <w:rPr>
+          <w:rFonts w:hint="eastAsia"/>
+        </w:rPr>
+        <w:t>subprogram</w:t>
+      </w:r>
+      <w:r>
+        <w:rPr>
+          <w:rFonts w:hint="eastAsia"/>
+        </w:rPr>
+        <w:t>和</w:t>
+      </w:r>
+      <w:r>
+        <w:rPr>
+          <w:rFonts w:hint="eastAsia"/>
+        </w:rPr>
+        <w:t>recipe</w:t>
+      </w:r>
+      <w:r>
+        <w:rPr>
+          <w:rFonts w:hint="eastAsia"/>
+        </w:rPr>
+        <w:t>的关系。</w:t>
+      </w:r>
+    </w:p>
+    <w:p>
+      <w:pPr>
+        <w:pStyle w:val="a5"/>
+        <w:numPr>
+          <w:ilvl w:val="0"/>
+          <w:numId w:val="1"/>
+        </w:numPr>
+        <w:ind w:firstLineChars="0"/>
+        <w:rPr>
+          <w:rFonts w:hint="eastAsia"/>
+        </w:rPr>
+      </w:pPr>
+      <w:r>
+        <w:rPr>
+          <w:rFonts w:hint="eastAsia"/>
+        </w:rPr>
+        <w:t>list</w:t>
+      </w:r>
+      <w:r>
+        <w:rPr>
+          <w:rFonts w:hint="eastAsia"/>
+        </w:rPr>
+        <w:t>，放所有的</w:t>
+      </w:r>
+      <w:r>
+        <w:rPr>
+          <w:rFonts w:hint="eastAsia"/>
+        </w:rPr>
+        <w:t>executor</w:t>
+      </w:r>
+      <w:r>
+        <w:rPr>
+          <w:rFonts w:hint="eastAsia"/>
+        </w:rPr>
+        <w:t>。</w:t>
+      </w:r>
+    </w:p>
+    <w:p>
+      <w:pPr>
+        <w:rPr>
+          <w:rFonts w:hint="eastAsia"/>
+        </w:rPr>
+      </w:pPr>
+    </w:p>
+    <w:p>
+      <w:pPr>
+        <w:rPr>
+          <w:rFonts w:hint="eastAsia"/>
+        </w:rPr>
+      </w:pPr>
+      <w:r>
+        <w:rPr>
+          <w:rFonts w:hint="eastAsia"/>
+        </w:rPr>
+        <w:t>方案</w:t>
+      </w:r>
+      <w:r>
+        <w:rPr>
+          <w:rFonts w:hint="eastAsia"/>
+        </w:rPr>
+        <w:t>2</w:t>
+      </w:r>
+      <w:r>
+        <w:rPr>
+          <w:rFonts w:hint="eastAsia"/>
+        </w:rPr>
+        <w:t>比较简单，所以先尝试看看。</w:t>
+      </w:r>
+    </w:p>
+    <w:p>
+      <w:pPr>
+        <w:rPr>
+          <w:rFonts w:hint="eastAsia"/>
+        </w:rPr>
+      </w:pPr>
+      <w:r>
+        <w:rPr>
+          <w:rFonts w:hint="eastAsia"/>
+        </w:rPr>
+        <w:t>具体步骤为：</w:t>
+      </w:r>
+    </w:p>
+    <w:p>
+      <w:pPr>
+        <w:pStyle w:val="a5"/>
+        <w:numPr>
+          <w:ilvl w:val="0"/>
+          <w:numId w:val="2"/>
+        </w:numPr>
+        <w:ind w:firstLineChars="0"/>
+        <w:rPr>
+          <w:rFonts w:hint="eastAsia"/>
+        </w:rPr>
+      </w:pPr>
+      <w:r>
+        <w:rPr>
+          <w:rFonts w:hint="eastAsia"/>
+        </w:rPr>
+        <w:t>Request</w:t>
+      </w:r>
+      <w:r>
+        <w:rPr>
+          <w:rFonts w:hint="eastAsia"/>
+        </w:rPr>
+        <w:t>被添加到</w:t>
+      </w:r>
+      <w:proofErr w:type="spellStart"/>
+      <w:r>
+        <w:rPr>
+          <w:rFonts w:hint="eastAsia"/>
+        </w:rPr>
+        <w:t>requestRepository</w:t>
+      </w:r>
+      <w:proofErr w:type="spellEnd"/>
+      <w:r>
+        <w:rPr>
+          <w:rFonts w:hint="eastAsia"/>
+        </w:rPr>
+        <w:t>的时候，意味着它生效了，所以它附带的</w:t>
+      </w:r>
+      <w:r>
+        <w:rPr>
+          <w:rFonts w:hint="eastAsia"/>
+        </w:rPr>
+        <w:t>executor</w:t>
+      </w:r>
+      <w:r>
+        <w:rPr>
+          <w:rFonts w:hint="eastAsia"/>
+        </w:rPr>
+        <w:t>要被添加到</w:t>
+      </w:r>
+      <w:proofErr w:type="spellStart"/>
+      <w:r>
+        <w:rPr>
+          <w:rFonts w:hint="eastAsia"/>
+        </w:rPr>
+        <w:t>executorRepository</w:t>
+      </w:r>
+      <w:proofErr w:type="spellEnd"/>
+      <w:r>
+        <w:rPr>
+          <w:rFonts w:hint="eastAsia"/>
+        </w:rPr>
+        <w:t>。所以</w:t>
+      </w:r>
+      <w:proofErr w:type="spellStart"/>
+      <w:r>
+        <w:rPr>
+          <w:rFonts w:hint="eastAsia"/>
+        </w:rPr>
+        <w:t>AllExecutorViewModel</w:t>
+      </w:r>
+      <w:proofErr w:type="spellEnd"/>
+      <w:r>
+        <w:rPr>
+          <w:rFonts w:hint="eastAsia"/>
+        </w:rPr>
+        <w:t>要订阅</w:t>
+      </w:r>
+      <w:proofErr w:type="spellStart"/>
+      <w:r>
+        <w:rPr>
+          <w:rFonts w:hint="eastAsia"/>
+        </w:rPr>
+        <w:t>requestRepository</w:t>
+      </w:r>
+      <w:proofErr w:type="spellEnd"/>
+      <w:r>
+        <w:rPr>
+          <w:rFonts w:hint="eastAsia"/>
+        </w:rPr>
+        <w:t>的</w:t>
+      </w:r>
+      <w:proofErr w:type="spellStart"/>
+      <w:r>
+        <w:rPr>
+          <w:rFonts w:hint="eastAsia"/>
+        </w:rPr>
+        <w:t>ItemAdded</w:t>
+      </w:r>
+      <w:proofErr w:type="spellEnd"/>
+      <w:r>
+        <w:rPr>
+          <w:rFonts w:hint="eastAsia"/>
+        </w:rPr>
+        <w:t>事件。</w:t>
+      </w:r>
+    </w:p>
+    <w:p>
+      <w:pPr>
+        <w:pStyle w:val="a5"/>
+        <w:numPr>
+          <w:ilvl w:val="0"/>
+          <w:numId w:val="2"/>
+        </w:numPr>
+        <w:ind w:firstLineChars="0"/>
+      </w:pPr>
+      <w:proofErr w:type="spellStart"/>
+      <w:r>
+        <w:rPr>
+          <w:rFonts w:hint="eastAsia"/>
+        </w:rPr>
+        <w:t>AllExecutorViewModel</w:t>
+      </w:r>
+      <w:proofErr w:type="spellEnd"/>
+      <w:r>
+        <w:rPr>
+          <w:rFonts w:hint="eastAsia"/>
+        </w:rPr>
+        <w:t>初始化的时候就要显示已有的</w:t>
+      </w:r>
+      <w:r>
+        <w:rPr>
+          <w:rFonts w:hint="eastAsia"/>
+        </w:rPr>
+        <w:t>executors</w:t>
+      </w:r>
+      <w:r>
+        <w:rPr>
+          <w:rFonts w:hint="eastAsia"/>
+        </w:rPr>
+        <w:t>，所以要用</w:t>
+      </w:r>
+      <w:proofErr w:type="spellStart"/>
+      <w:r>
+        <w:rPr>
+          <w:rFonts w:hint="eastAsia"/>
+        </w:rPr>
+        <w:t>CreateAllExecutors</w:t>
+      </w:r>
+      <w:proofErr w:type="spellEnd"/>
+      <w:r>
+        <w:rPr>
+          <w:rFonts w:hint="eastAsia"/>
+        </w:rPr>
+        <w:t>来讲</w:t>
+      </w:r>
+      <w:proofErr w:type="spellStart"/>
+      <w:r>
+        <w:rPr>
+          <w:rFonts w:hint="eastAsia"/>
+        </w:rPr>
+        <w:t>executorRepository</w:t>
+      </w:r>
+      <w:proofErr w:type="spellEnd"/>
+      <w:r>
+        <w:rPr>
+          <w:rFonts w:hint="eastAsia"/>
+        </w:rPr>
+        <w:t>中的数据导入到</w:t>
+      </w:r>
+      <w:proofErr w:type="spellStart"/>
+      <w:r>
+        <w:rPr>
+          <w:rFonts w:hint="eastAsia"/>
+        </w:rPr>
+        <w:t>viewmodel</w:t>
+      </w:r>
+      <w:proofErr w:type="spellEnd"/>
+      <w:r>
+        <w:rPr>
+          <w:rFonts w:hint="eastAsia"/>
+        </w:rPr>
+        <w:t>中来。</w:t>
       </w:r>
       <w:bookmarkStart w:id="0" w:name="_GoBack"/>
       <w:bookmarkEnd w:id="0"/>
@@ -277,6 +1171,195 @@
     </w:p>
   </w:footnote>
 </w:footnotes>
+</file>
+
+<file path=word/numbering.xml><?xml version="1.0" encoding="utf-8"?>
+<w:numbering xmlns:wpc="http://schemas.microsoft.com/office/word/2010/wordprocessingCanvas" xmlns:mc="http://schemas.openxmlformats.org/markup-compatibility/2006" xmlns:o="urn:schemas-microsoft-com:office:office" xmlns:r="http://schemas.openxmlformats.org/officeDocument/2006/relationships" xmlns:m="http://schemas.openxmlformats.org/officeDocument/2006/math" xmlns:v="urn:schemas-microsoft-com:vml" xmlns:wp14="http://schemas.microsoft.com/office/word/2010/wordprocessingDrawing" xmlns:wp="http://schemas.openxmlformats.org/drawingml/2006/wordprocessingDrawing" xmlns:w10="urn:schemas-microsoft-com:office:word" xmlns:w="http://schemas.openxmlformats.org/wordprocessingml/2006/main" xmlns:w14="http://schemas.microsoft.com/office/word/2010/wordml" xmlns:wpg="http://schemas.microsoft.com/office/word/2010/wordprocessingGroup" xmlns:wpi="http://schemas.microsoft.com/office/word/2010/wordprocessingInk" xmlns:wne="http://schemas.microsoft.com/office/word/2006/wordml" xmlns:wps="http://schemas.microsoft.com/office/word/2010/wordprocessingShape" mc:Ignorable="w14 wp14">
+  <w:abstractNum w:abstractNumId="0">
+    <w:nsid w:val="39A9465A"/>
+    <w:multiLevelType w:val="hybridMultilevel"/>
+    <w:tmpl w:val="5A2260C0"/>
+    <w:lvl w:ilvl="0" w:tplc="759EC46E">
+      <w:start w:val="1"/>
+      <w:numFmt w:val="decimal"/>
+      <w:lvlText w:val="%1."/>
+      <w:lvlJc w:val="left"/>
+      <w:pPr>
+        <w:ind w:left="360" w:hanging="360"/>
+      </w:pPr>
+      <w:rPr>
+        <w:rFonts w:hint="default"/>
+      </w:rPr>
+    </w:lvl>
+    <w:lvl w:ilvl="1" w:tplc="04090019" w:tentative="1">
+      <w:start w:val="1"/>
+      <w:numFmt w:val="lowerLetter"/>
+      <w:lvlText w:val="%2)"/>
+      <w:lvlJc w:val="left"/>
+      <w:pPr>
+        <w:ind w:left="840" w:hanging="420"/>
+      </w:pPr>
+    </w:lvl>
+    <w:lvl w:ilvl="2" w:tplc="0409001B" w:tentative="1">
+      <w:start w:val="1"/>
+      <w:numFmt w:val="lowerRoman"/>
+      <w:lvlText w:val="%3."/>
+      <w:lvlJc w:val="right"/>
+      <w:pPr>
+        <w:ind w:left="1260" w:hanging="420"/>
+      </w:pPr>
+    </w:lvl>
+    <w:lvl w:ilvl="3" w:tplc="0409000F" w:tentative="1">
+      <w:start w:val="1"/>
+      <w:numFmt w:val="decimal"/>
+      <w:lvlText w:val="%4."/>
+      <w:lvlJc w:val="left"/>
+      <w:pPr>
+        <w:ind w:left="1680" w:hanging="420"/>
+      </w:pPr>
+    </w:lvl>
+    <w:lvl w:ilvl="4" w:tplc="04090019" w:tentative="1">
+      <w:start w:val="1"/>
+      <w:numFmt w:val="lowerLetter"/>
+      <w:lvlText w:val="%5)"/>
+      <w:lvlJc w:val="left"/>
+      <w:pPr>
+        <w:ind w:left="2100" w:hanging="420"/>
+      </w:pPr>
+    </w:lvl>
+    <w:lvl w:ilvl="5" w:tplc="0409001B" w:tentative="1">
+      <w:start w:val="1"/>
+      <w:numFmt w:val="lowerRoman"/>
+      <w:lvlText w:val="%6."/>
+      <w:lvlJc w:val="right"/>
+      <w:pPr>
+        <w:ind w:left="2520" w:hanging="420"/>
+      </w:pPr>
+    </w:lvl>
+    <w:lvl w:ilvl="6" w:tplc="0409000F" w:tentative="1">
+      <w:start w:val="1"/>
+      <w:numFmt w:val="decimal"/>
+      <w:lvlText w:val="%7."/>
+      <w:lvlJc w:val="left"/>
+      <w:pPr>
+        <w:ind w:left="2940" w:hanging="420"/>
+      </w:pPr>
+    </w:lvl>
+    <w:lvl w:ilvl="7" w:tplc="04090019" w:tentative="1">
+      <w:start w:val="1"/>
+      <w:numFmt w:val="lowerLetter"/>
+      <w:lvlText w:val="%8)"/>
+      <w:lvlJc w:val="left"/>
+      <w:pPr>
+        <w:ind w:left="3360" w:hanging="420"/>
+      </w:pPr>
+    </w:lvl>
+    <w:lvl w:ilvl="8" w:tplc="0409001B" w:tentative="1">
+      <w:start w:val="1"/>
+      <w:numFmt w:val="lowerRoman"/>
+      <w:lvlText w:val="%9."/>
+      <w:lvlJc w:val="right"/>
+      <w:pPr>
+        <w:ind w:left="3780" w:hanging="420"/>
+      </w:pPr>
+    </w:lvl>
+  </w:abstractNum>
+  <w:abstractNum w:abstractNumId="1">
+    <w:nsid w:val="577D0F64"/>
+    <w:multiLevelType w:val="hybridMultilevel"/>
+    <w:tmpl w:val="5888F57C"/>
+    <w:lvl w:ilvl="0" w:tplc="6A00E1DC">
+      <w:start w:val="1"/>
+      <w:numFmt w:val="decimal"/>
+      <w:lvlText w:val="%1."/>
+      <w:lvlJc w:val="left"/>
+      <w:pPr>
+        <w:ind w:left="360" w:hanging="360"/>
+      </w:pPr>
+      <w:rPr>
+        <w:rFonts w:hint="default"/>
+      </w:rPr>
+    </w:lvl>
+    <w:lvl w:ilvl="1" w:tplc="04090019" w:tentative="1">
+      <w:start w:val="1"/>
+      <w:numFmt w:val="lowerLetter"/>
+      <w:lvlText w:val="%2)"/>
+      <w:lvlJc w:val="left"/>
+      <w:pPr>
+        <w:ind w:left="840" w:hanging="420"/>
+      </w:pPr>
+    </w:lvl>
+    <w:lvl w:ilvl="2" w:tplc="0409001B" w:tentative="1">
+      <w:start w:val="1"/>
+      <w:numFmt w:val="lowerRoman"/>
+      <w:lvlText w:val="%3."/>
+      <w:lvlJc w:val="right"/>
+      <w:pPr>
+        <w:ind w:left="1260" w:hanging="420"/>
+      </w:pPr>
+    </w:lvl>
+    <w:lvl w:ilvl="3" w:tplc="0409000F" w:tentative="1">
+      <w:start w:val="1"/>
+      <w:numFmt w:val="decimal"/>
+      <w:lvlText w:val="%4."/>
+      <w:lvlJc w:val="left"/>
+      <w:pPr>
+        <w:ind w:left="1680" w:hanging="420"/>
+      </w:pPr>
+    </w:lvl>
+    <w:lvl w:ilvl="4" w:tplc="04090019" w:tentative="1">
+      <w:start w:val="1"/>
+      <w:numFmt w:val="lowerLetter"/>
+      <w:lvlText w:val="%5)"/>
+      <w:lvlJc w:val="left"/>
+      <w:pPr>
+        <w:ind w:left="2100" w:hanging="420"/>
+      </w:pPr>
+    </w:lvl>
+    <w:lvl w:ilvl="5" w:tplc="0409001B" w:tentative="1">
+      <w:start w:val="1"/>
+      <w:numFmt w:val="lowerRoman"/>
+      <w:lvlText w:val="%6."/>
+      <w:lvlJc w:val="right"/>
+      <w:pPr>
+        <w:ind w:left="2520" w:hanging="420"/>
+      </w:pPr>
+    </w:lvl>
+    <w:lvl w:ilvl="6" w:tplc="0409000F" w:tentative="1">
+      <w:start w:val="1"/>
+      <w:numFmt w:val="decimal"/>
+      <w:lvlText w:val="%7."/>
+      <w:lvlJc w:val="left"/>
+      <w:pPr>
+        <w:ind w:left="2940" w:hanging="420"/>
+      </w:pPr>
+    </w:lvl>
+    <w:lvl w:ilvl="7" w:tplc="04090019" w:tentative="1">
+      <w:start w:val="1"/>
+      <w:numFmt w:val="lowerLetter"/>
+      <w:lvlText w:val="%8)"/>
+      <w:lvlJc w:val="left"/>
+      <w:pPr>
+        <w:ind w:left="3360" w:hanging="420"/>
+      </w:pPr>
+    </w:lvl>
+    <w:lvl w:ilvl="8" w:tplc="0409001B" w:tentative="1">
+      <w:start w:val="1"/>
+      <w:numFmt w:val="lowerRoman"/>
+      <w:lvlText w:val="%9."/>
+      <w:lvlJc w:val="right"/>
+      <w:pPr>
+        <w:ind w:left="3780" w:hanging="420"/>
+      </w:pPr>
+    </w:lvl>
+  </w:abstractNum>
+  <w:num w:numId="1">
+    <w:abstractNumId w:val="1"/>
+  </w:num>
+  <w:num w:numId="2">
+    <w:abstractNumId w:val="0"/>
+  </w:num>
+</w:numbering>
 </file>
 
 <file path=word/styles.xml><?xml version="1.0" encoding="utf-8"?>
@@ -531,6 +1614,16 @@
       <w:sz w:val="18"/>
       <w:szCs w:val="18"/>
     </w:rPr>
+  </w:style>
+  <w:style w:type="paragraph" w:styleId="a5">
+    <w:name w:val="List Paragraph"/>
+    <w:basedOn w:val="a"/>
+    <w:uiPriority w:val="34"/>
+    <w:qFormat/>
+    <w:rsid w:val="00757E7C"/>
+    <w:pPr>
+      <w:ind w:firstLineChars="200" w:firstLine="420"/>
+    </w:pPr>
   </w:style>
 </w:styles>
 </file>
@@ -787,6 +1880,16 @@
       <w:sz w:val="18"/>
       <w:szCs w:val="18"/>
     </w:rPr>
+  </w:style>
+  <w:style w:type="paragraph" w:styleId="a5">
+    <w:name w:val="List Paragraph"/>
+    <w:basedOn w:val="a"/>
+    <w:uiPriority w:val="34"/>
+    <w:qFormat/>
+    <w:rsid w:val="00757E7C"/>
+    <w:pPr>
+      <w:ind w:firstLineChars="200" w:firstLine="420"/>
+    </w:pPr>
   </w:style>
 </w:styles>
 </file>

</xml_diff>

<commit_message>
Implemented AllExecutors, need to implement commands
</commit_message>
<xml_diff>
--- a/Doc/MVVM.docx
+++ b/Doc/MVVM.docx
@@ -864,9 +864,6 @@
           <w:numId w:val="1"/>
         </w:numPr>
         <w:ind w:firstLineChars="0"/>
-        <w:rPr>
-          <w:rFonts w:hint="eastAsia"/>
-        </w:rPr>
       </w:pPr>
       <w:r>
         <w:rPr>
@@ -891,46 +888,30 @@
           <w:rFonts w:hint="eastAsia"/>
         </w:rPr>
         <w:t>。</w:t>
+      </w:r>
+    </w:p>
+    <w:p/>
+    <w:p>
+      <w:r>
+        <w:rPr>
+          <w:rFonts w:hint="eastAsia"/>
+        </w:rPr>
+        <w:t>方案</w:t>
+      </w:r>
+      <w:r>
+        <w:rPr>
+          <w:rFonts w:hint="eastAsia"/>
+        </w:rPr>
+        <w:t>2</w:t>
+      </w:r>
+      <w:r>
+        <w:rPr>
+          <w:rFonts w:hint="eastAsia"/>
+        </w:rPr>
+        <w:t>比较简单，所以先尝试看看。</w:t>
       </w:r>
     </w:p>
     <w:p>
-      <w:pPr>
-        <w:rPr>
-          <w:rFonts w:hint="eastAsia"/>
-        </w:rPr>
-      </w:pPr>
-    </w:p>
-    <w:p>
-      <w:pPr>
-        <w:rPr>
-          <w:rFonts w:hint="eastAsia"/>
-        </w:rPr>
-      </w:pPr>
-      <w:r>
-        <w:rPr>
-          <w:rFonts w:hint="eastAsia"/>
-        </w:rPr>
-        <w:t>方案</w:t>
-      </w:r>
-      <w:r>
-        <w:rPr>
-          <w:rFonts w:hint="eastAsia"/>
-        </w:rPr>
-        <w:t>2</w:t>
-      </w:r>
-      <w:r>
-        <w:rPr>
-          <w:rFonts w:hint="eastAsia"/>
-        </w:rPr>
-        <w:t>比较简单，所以先尝试看看。</w:t>
-      </w:r>
-    </w:p>
-    <w:p>
-      <w:pPr>
-        <w:rPr>
-          <w:rFonts w:hint="eastAsia"/>
-        </w:rPr>
-      </w:pPr>
       <w:r>
         <w:rPr>
           <w:rFonts w:hint="eastAsia"/>
@@ -946,9 +927,6 @@
           <w:numId w:val="2"/>
         </w:numPr>
         <w:ind w:firstLineChars="0"/>
-        <w:rPr>
-          <w:rFonts w:hint="eastAsia"/>
-        </w:rPr>
       </w:pPr>
       <w:r>
         <w:rPr>
@@ -1002,14 +980,14 @@
         </w:rPr>
         <w:t>。所以</w:t>
       </w:r>
-      <w:proofErr w:type="spellStart"/>
-      <w:r>
-        <w:rPr>
-          <w:rFonts w:hint="eastAsia"/>
-        </w:rPr>
-        <w:t>AllExecutorViewModel</w:t>
-      </w:r>
-      <w:proofErr w:type="spellEnd"/>
+      <w:r>
+        <w:rPr>
+          <w:rFonts w:hint="eastAsia"/>
+        </w:rPr>
+        <w:t>Repositories</w:t>
+      </w:r>
+      <w:bookmarkStart w:id="0" w:name="_GoBack"/>
+      <w:bookmarkEnd w:id="0"/>
       <w:r>
         <w:rPr>
           <w:rFonts w:hint="eastAsia"/>
@@ -1092,7 +1070,7 @@
         <w:rPr>
           <w:rFonts w:hint="eastAsia"/>
         </w:rPr>
-        <w:t>来讲</w:t>
+        <w:t>来将</w:t>
       </w:r>
       <w:proofErr w:type="spellStart"/>
       <w:r>
@@ -1122,8 +1100,6 @@
         </w:rPr>
         <w:t>中来。</w:t>
       </w:r>
-      <w:bookmarkStart w:id="0" w:name="_GoBack"/>
-      <w:bookmarkEnd w:id="0"/>
     </w:p>
     <w:sectPr>
       <w:pgSz w:w="11906" w:h="16838"/>
@@ -1176,6 +1152,95 @@
 <file path=word/numbering.xml><?xml version="1.0" encoding="utf-8"?>
 <w:numbering xmlns:wpc="http://schemas.microsoft.com/office/word/2010/wordprocessingCanvas" xmlns:mc="http://schemas.openxmlformats.org/markup-compatibility/2006" xmlns:o="urn:schemas-microsoft-com:office:office" xmlns:r="http://schemas.openxmlformats.org/officeDocument/2006/relationships" xmlns:m="http://schemas.openxmlformats.org/officeDocument/2006/math" xmlns:v="urn:schemas-microsoft-com:vml" xmlns:wp14="http://schemas.microsoft.com/office/word/2010/wordprocessingDrawing" xmlns:wp="http://schemas.openxmlformats.org/drawingml/2006/wordprocessingDrawing" xmlns:w10="urn:schemas-microsoft-com:office:word" xmlns:w="http://schemas.openxmlformats.org/wordprocessingml/2006/main" xmlns:w14="http://schemas.microsoft.com/office/word/2010/wordml" xmlns:wpg="http://schemas.microsoft.com/office/word/2010/wordprocessingGroup" xmlns:wpi="http://schemas.microsoft.com/office/word/2010/wordprocessingInk" xmlns:wne="http://schemas.microsoft.com/office/word/2006/wordml" xmlns:wps="http://schemas.microsoft.com/office/word/2010/wordprocessingShape" mc:Ignorable="w14 wp14">
   <w:abstractNum w:abstractNumId="0">
+    <w:nsid w:val="02314EF1"/>
+    <w:multiLevelType w:val="hybridMultilevel"/>
+    <w:tmpl w:val="67BE4E18"/>
+    <w:lvl w:ilvl="0" w:tplc="F062860E">
+      <w:start w:val="1"/>
+      <w:numFmt w:val="decimal"/>
+      <w:lvlText w:val="%1."/>
+      <w:lvlJc w:val="left"/>
+      <w:pPr>
+        <w:ind w:left="360" w:hanging="360"/>
+      </w:pPr>
+      <w:rPr>
+        <w:rFonts w:hint="default"/>
+      </w:rPr>
+    </w:lvl>
+    <w:lvl w:ilvl="1" w:tplc="04090019" w:tentative="1">
+      <w:start w:val="1"/>
+      <w:numFmt w:val="lowerLetter"/>
+      <w:lvlText w:val="%2)"/>
+      <w:lvlJc w:val="left"/>
+      <w:pPr>
+        <w:ind w:left="840" w:hanging="420"/>
+      </w:pPr>
+    </w:lvl>
+    <w:lvl w:ilvl="2" w:tplc="0409001B" w:tentative="1">
+      <w:start w:val="1"/>
+      <w:numFmt w:val="lowerRoman"/>
+      <w:lvlText w:val="%3."/>
+      <w:lvlJc w:val="right"/>
+      <w:pPr>
+        <w:ind w:left="1260" w:hanging="420"/>
+      </w:pPr>
+    </w:lvl>
+    <w:lvl w:ilvl="3" w:tplc="0409000F" w:tentative="1">
+      <w:start w:val="1"/>
+      <w:numFmt w:val="decimal"/>
+      <w:lvlText w:val="%4."/>
+      <w:lvlJc w:val="left"/>
+      <w:pPr>
+        <w:ind w:left="1680" w:hanging="420"/>
+      </w:pPr>
+    </w:lvl>
+    <w:lvl w:ilvl="4" w:tplc="04090019" w:tentative="1">
+      <w:start w:val="1"/>
+      <w:numFmt w:val="lowerLetter"/>
+      <w:lvlText w:val="%5)"/>
+      <w:lvlJc w:val="left"/>
+      <w:pPr>
+        <w:ind w:left="2100" w:hanging="420"/>
+      </w:pPr>
+    </w:lvl>
+    <w:lvl w:ilvl="5" w:tplc="0409001B" w:tentative="1">
+      <w:start w:val="1"/>
+      <w:numFmt w:val="lowerRoman"/>
+      <w:lvlText w:val="%6."/>
+      <w:lvlJc w:val="right"/>
+      <w:pPr>
+        <w:ind w:left="2520" w:hanging="420"/>
+      </w:pPr>
+    </w:lvl>
+    <w:lvl w:ilvl="6" w:tplc="0409000F" w:tentative="1">
+      <w:start w:val="1"/>
+      <w:numFmt w:val="decimal"/>
+      <w:lvlText w:val="%7."/>
+      <w:lvlJc w:val="left"/>
+      <w:pPr>
+        <w:ind w:left="2940" w:hanging="420"/>
+      </w:pPr>
+    </w:lvl>
+    <w:lvl w:ilvl="7" w:tplc="04090019" w:tentative="1">
+      <w:start w:val="1"/>
+      <w:numFmt w:val="lowerLetter"/>
+      <w:lvlText w:val="%8)"/>
+      <w:lvlJc w:val="left"/>
+      <w:pPr>
+        <w:ind w:left="3360" w:hanging="420"/>
+      </w:pPr>
+    </w:lvl>
+    <w:lvl w:ilvl="8" w:tplc="0409001B" w:tentative="1">
+      <w:start w:val="1"/>
+      <w:numFmt w:val="lowerRoman"/>
+      <w:lvlText w:val="%9."/>
+      <w:lvlJc w:val="right"/>
+      <w:pPr>
+        <w:ind w:left="3780" w:hanging="420"/>
+      </w:pPr>
+    </w:lvl>
+  </w:abstractNum>
+  <w:abstractNum w:abstractNumId="1">
     <w:nsid w:val="39A9465A"/>
     <w:multiLevelType w:val="hybridMultilevel"/>
     <w:tmpl w:val="5A2260C0"/>
@@ -1264,7 +1329,7 @@
       </w:pPr>
     </w:lvl>
   </w:abstractNum>
-  <w:abstractNum w:abstractNumId="1">
+  <w:abstractNum w:abstractNumId="2">
     <w:nsid w:val="577D0F64"/>
     <w:multiLevelType w:val="hybridMultilevel"/>
     <w:tmpl w:val="5888F57C"/>
@@ -1354,9 +1419,12 @@
     </w:lvl>
   </w:abstractNum>
   <w:num w:numId="1">
+    <w:abstractNumId w:val="2"/>
+  </w:num>
+  <w:num w:numId="2">
     <w:abstractNumId w:val="1"/>
   </w:num>
-  <w:num w:numId="2">
+  <w:num w:numId="3">
     <w:abstractNumId w:val="0"/>
   </w:num>
 </w:numbering>

</xml_diff>